<commit_message>
inhoudsopgave in documentatie gevoegd
</commit_message>
<xml_diff>
--- a/documentatie/design.docx
+++ b/documentatie/design.docx
@@ -282,6 +282,204 @@
           <w:lang w:val="nl-NL"/>
         </w:rPr>
         <w:lastRenderedPageBreak/>
+        <w:t>Context</w:t>
+      </w:r>
+    </w:p>
+    <w:p>
+      <w:pPr>
+        <w:pStyle w:val="Kop2"/>
+        <w:rPr>
+          <w:lang w:val="nl-NL"/>
+        </w:rPr>
+      </w:pPr>
+      <w:r>
+        <w:rPr>
+          <w:lang w:val="nl-NL"/>
+        </w:rPr>
+        <w:t>Randvoorwaarden</w:t>
+      </w:r>
+    </w:p>
+    <w:p>
+      <w:pPr>
+        <w:rPr>
+          <w:lang w:val="nl-NL"/>
+        </w:rPr>
+      </w:pPr>
+      <w:r>
+        <w:rPr>
+          <w:lang w:val="nl-NL"/>
+        </w:rPr>
+        <w:t xml:space="preserve">Het project zal alleen op </w:t>
+      </w:r>
+      <w:proofErr w:type="spellStart"/>
+      <w:r>
+        <w:rPr>
+          <w:lang w:val="nl-NL"/>
+        </w:rPr>
+        <w:t>localhost</w:t>
+      </w:r>
+      <w:proofErr w:type="spellEnd"/>
+      <w:r>
+        <w:rPr>
+          <w:lang w:val="nl-NL"/>
+        </w:rPr>
+        <w:t xml:space="preserve"> draaien, wij hoeven ons dus geen zorgen te maken om een </w:t>
+      </w:r>
+      <w:proofErr w:type="spellStart"/>
+      <w:r>
+        <w:rPr>
+          <w:lang w:val="nl-NL"/>
+        </w:rPr>
+        <w:t>datalek</w:t>
+      </w:r>
+      <w:proofErr w:type="spellEnd"/>
+      <w:r>
+        <w:rPr>
+          <w:lang w:val="nl-NL"/>
+        </w:rPr>
+        <w:t xml:space="preserve"> en dat persoonlijke informatie gelekt zal worden. Wel zullen we de wachtwoorden </w:t>
+      </w:r>
+      <w:proofErr w:type="spellStart"/>
+      <w:r>
+        <w:rPr>
+          <w:lang w:val="nl-NL"/>
+        </w:rPr>
+        <w:t>hashen</w:t>
+      </w:r>
+      <w:proofErr w:type="spellEnd"/>
+      <w:r>
+        <w:rPr>
+          <w:lang w:val="nl-NL"/>
+        </w:rPr>
+        <w:t xml:space="preserve"> zodat niet iedereen die in de database kan, kan zien wat voor wachtwoorden er gebruikt worden.</w:t>
+      </w:r>
+    </w:p>
+    <w:p>
+      <w:pPr>
+        <w:pStyle w:val="Kop2"/>
+        <w:rPr>
+          <w:lang w:val="nl-NL"/>
+        </w:rPr>
+      </w:pPr>
+      <w:r>
+        <w:rPr>
+          <w:lang w:val="nl-NL"/>
+        </w:rPr>
+        <w:t>Functionele wensen</w:t>
+      </w:r>
+    </w:p>
+    <w:p>
+      <w:pPr>
+        <w:rPr>
+          <w:lang w:val="nl-NL"/>
+        </w:rPr>
+      </w:pPr>
+      <w:r>
+        <w:rPr>
+          <w:lang w:val="nl-NL"/>
+        </w:rPr>
+        <w:t xml:space="preserve">De portfolio applicatie zal aan een aantal </w:t>
+      </w:r>
+      <w:proofErr w:type="spellStart"/>
+      <w:r>
+        <w:rPr>
+          <w:lang w:val="nl-NL"/>
+        </w:rPr>
+        <w:t>eissen</w:t>
+      </w:r>
+      <w:proofErr w:type="spellEnd"/>
+      <w:r>
+        <w:rPr>
+          <w:lang w:val="nl-NL"/>
+        </w:rPr>
+        <w:t xml:space="preserve"> moeten voldoen, opgesteld door Stephan Hoeksma.</w:t>
+      </w:r>
+      <w:r>
+        <w:rPr>
+          <w:lang w:val="nl-NL"/>
+        </w:rPr>
+        <w:br/>
+        <w:t xml:space="preserve">De applicatie is voorzien van een registratie en login functionaliteit. Wanneer een user ingelogd is kan hij extra informatie toevoegen aan zijn profiel of oude informatie aanpassen: </w:t>
+      </w:r>
+      <w:r>
+        <w:rPr>
+          <w:lang w:val="nl-NL"/>
+        </w:rPr>
+        <w:t>(behaalde) scholen, werk ervaring en hobby’s. Ook moeten er foto’s bij de hobby’s worden toe gevoegd.</w:t>
+      </w:r>
+      <w:r>
+        <w:rPr>
+          <w:lang w:val="nl-NL"/>
+        </w:rPr>
+        <w:br/>
+        <w:t>Verder moet de user de mogelijkheid hebben om de pagina’s van andere users te kunnen zien.</w:t>
+      </w:r>
+    </w:p>
+    <w:p>
+      <w:pPr>
+        <w:pStyle w:val="Kop2"/>
+        <w:rPr>
+          <w:lang w:val="nl-NL"/>
+        </w:rPr>
+      </w:pPr>
+      <w:r>
+        <w:rPr>
+          <w:lang w:val="nl-NL"/>
+        </w:rPr>
+        <w:t>Gebruikers wensen</w:t>
+      </w:r>
+    </w:p>
+    <w:p>
+      <w:pPr>
+        <w:rPr>
+          <w:lang w:val="nl-NL"/>
+        </w:rPr>
+      </w:pPr>
+      <w:r>
+        <w:rPr>
+          <w:lang w:val="nl-NL"/>
+        </w:rPr>
+        <w:t>De user moet fout gespelde items kunnen aanpassen en eerder ingevulde informatie weer kunnen verwijderen.</w:t>
+      </w:r>
+    </w:p>
+    <w:p>
+      <w:pPr>
+        <w:pStyle w:val="Kop2"/>
+        <w:rPr>
+          <w:lang w:val="nl-NL"/>
+        </w:rPr>
+      </w:pPr>
+      <w:r>
+        <w:rPr>
+          <w:lang w:val="nl-NL"/>
+        </w:rPr>
+        <w:t>Ontwerpbeperkingen</w:t>
+      </w:r>
+    </w:p>
+    <w:p>
+      <w:pPr>
+        <w:rPr>
+          <w:lang w:val="nl-NL"/>
+        </w:rPr>
+      </w:pPr>
+      <w:r>
+        <w:rPr>
+          <w:lang w:val="nl-NL"/>
+        </w:rPr>
+        <w:t xml:space="preserve">De profiel pagina moet dusdanig compact zijn dat mensen in een oogopslag vrijwel alle informatie kunnen zien van de user. </w:t>
+      </w:r>
+    </w:p>
+    <w:p>
+      <w:pPr>
+        <w:pStyle w:val="Kop1"/>
+        <w:rPr>
+          <w:lang w:val="nl-NL"/>
+        </w:rPr>
+      </w:pPr>
+      <w:r>
+        <w:rPr>
+          <w:lang w:val="nl-NL"/>
+        </w:rPr>
         <w:t>Style</w:t>
       </w:r>
     </w:p>
@@ -445,6 +643,40 @@
           <w:lang w:val="nl-NL"/>
         </w:rPr>
         <w:t>navbar</w:t>
+      </w:r>
+      <w:proofErr w:type="spellEnd"/>
+      <w:r>
+        <w:rPr>
+          <w:lang w:val="nl-NL"/>
+        </w:rPr>
+        <w:t>.</w:t>
+      </w:r>
+      <w:r>
+        <w:rPr>
+          <w:lang w:val="nl-NL"/>
+        </w:rPr>
+        <w:t xml:space="preserve"> Verder hebben we gekozen voor het font type </w:t>
+      </w:r>
+      <w:proofErr w:type="spellStart"/>
+      <w:r>
+        <w:rPr>
+          <w:lang w:val="nl-NL"/>
+        </w:rPr>
+        <w:t>Roboto</w:t>
+      </w:r>
+      <w:proofErr w:type="spellEnd"/>
+      <w:r>
+        <w:rPr>
+          <w:lang w:val="nl-NL"/>
+        </w:rPr>
+        <w:t>, sans-</w:t>
+      </w:r>
+      <w:proofErr w:type="spellStart"/>
+      <w:r>
+        <w:rPr>
+          <w:lang w:val="nl-NL"/>
+        </w:rPr>
+        <w:t>serif</w:t>
       </w:r>
       <w:proofErr w:type="spellEnd"/>
       <w:r>
@@ -551,6 +783,7 @@
         <w:rPr>
           <w:lang w:val="nl-NL"/>
         </w:rPr>
+        <w:lastRenderedPageBreak/>
         <w:t>Login en register pagina</w:t>
       </w:r>
     </w:p>
@@ -689,7 +922,6 @@
         <w:rPr>
           <w:noProof/>
         </w:rPr>
-        <w:lastRenderedPageBreak/>
         <w:t>mockups</w:t>
       </w:r>
     </w:p>
@@ -757,6 +989,7 @@
         <w:rPr>
           <w:noProof/>
         </w:rPr>
+        <w:lastRenderedPageBreak/>
         <w:drawing>
           <wp:inline distT="0" distB="0" distL="0" distR="0" wp14:anchorId="2EC55D20" wp14:editId="525624C5">
             <wp:extent cx="5943600" cy="4120515"/>
@@ -805,7 +1038,6 @@
         <w:rPr>
           <w:lang w:val="nl-NL"/>
         </w:rPr>
-        <w:lastRenderedPageBreak/>
         <w:t>De profiel pagina en het profiel menu</w:t>
       </w:r>
     </w:p>
@@ -1013,6 +1245,7 @@
         <w:rPr>
           <w:lang w:val="nl-NL"/>
         </w:rPr>
+        <w:lastRenderedPageBreak/>
         <w:t>Opleidingen en werkervaring</w:t>
       </w:r>
     </w:p>
@@ -1068,7 +1301,6 @@
         <w:rPr>
           <w:lang w:val="nl-NL"/>
         </w:rPr>
-        <w:lastRenderedPageBreak/>
         <w:t>Mockup</w:t>
       </w:r>
       <w:proofErr w:type="spellEnd"/>
@@ -1139,6 +1371,7 @@
         <w:rPr>
           <w:lang w:val="nl-NL"/>
         </w:rPr>
+        <w:lastRenderedPageBreak/>
         <w:t>Add</w:t>
       </w:r>
       <w:proofErr w:type="spellEnd"/>
@@ -1206,7 +1439,6 @@
         <w:rPr>
           <w:lang w:val="nl-NL"/>
         </w:rPr>
-        <w:lastRenderedPageBreak/>
         <w:t xml:space="preserve">Op deze pagina is het mogelijk om hobby’s en een daarbij passende foto toe te voegen, verder hebben we in de </w:t>
       </w:r>
       <w:proofErr w:type="spellStart"/>
@@ -1360,6 +1592,7 @@
         <w:rPr>
           <w:lang w:val="nl-NL"/>
         </w:rPr>
+        <w:lastRenderedPageBreak/>
         <w:t>Add</w:t>
       </w:r>
       <w:proofErr w:type="spellEnd"/>
@@ -1531,7 +1764,6 @@
         <w:rPr>
           <w:lang w:val="nl-NL"/>
         </w:rPr>
-        <w:lastRenderedPageBreak/>
         <w:t>Mockup</w:t>
       </w:r>
       <w:proofErr w:type="spellEnd"/>

</xml_diff>